<commit_message>
"edit 2 file baocao"
</commit_message>
<xml_diff>
--- a/BaoCaoKhaThi.docx
+++ b/BaoCaoKhaThi.docx
@@ -4,6 +4,7 @@
   <w:body>
     <w:p>
       <w:pPr>
+        <w:jc w:val="center"/>
         <w:rPr>
           <w:rFonts w:ascii="Times New Roman" w:hAnsi="Times New Roman" w:cs="Times New Roman"/>
           <w:b/>
@@ -20,7 +21,17 @@
           <w:sz w:val="32"/>
           <w:szCs w:val="32"/>
         </w:rPr>
-        <w:t>Báo Cáo Khả Thi Dự Án Xây Dựng Website Quản Lí Khách Sạn</w:t>
+        <w:t xml:space="preserve">Báo Cáo Khả Thi Dự Án </w:t>
+      </w:r>
+      <w:r>
+        <w:rPr>
+          <w:rFonts w:ascii="Times New Roman" w:hAnsi="Times New Roman" w:cs="Times New Roman"/>
+          <w:b/>
+          <w:bCs/>
+          <w:sz w:val="32"/>
+          <w:szCs w:val="32"/>
+        </w:rPr>
+        <w:t>HotelHub</w:t>
       </w:r>
     </w:p>
     <w:p>
@@ -2259,6 +2270,7 @@
   <w:style w:type="character" w:default="1" w:styleId="DefaultParagraphFont">
     <w:name w:val="Default Paragraph Font"/>
     <w:uiPriority w:val="1"/>
+    <w:semiHidden/>
     <w:unhideWhenUsed/>
   </w:style>
   <w:style w:type="table" w:default="1" w:styleId="TableNormal">

</xml_diff>